<commit_message>
various help text and comments updated
</commit_message>
<xml_diff>
--- a/other-helpful-files/WPEC-helpful-code-pointers.docx
+++ b/other-helpful-files/WPEC-helpful-code-pointers.docx
@@ -1,6 +1,6 @@
 
 <file path=word/document.xml><?xml version="1.0" encoding="utf-8"?>
-<w:document xmlns:wpc="http://schemas.microsoft.com/office/word/2010/wordprocessingCanvas" xmlns:cx="http://schemas.microsoft.com/office/drawing/2014/chartex" xmlns:cx1="http://schemas.microsoft.com/office/drawing/2015/9/8/chartex" xmlns:cx2="http://schemas.microsoft.com/office/drawing/2015/10/21/chartex" xmlns:cx3="http://schemas.microsoft.com/office/drawing/2016/5/9/chartex" xmlns:cx4="http://schemas.microsoft.com/office/drawing/2016/5/10/chartex" xmlns:cx5="http://schemas.microsoft.com/office/drawing/2016/5/11/chartex" xmlns:cx6="http://schemas.microsoft.com/office/drawing/2016/5/12/chartex" xmlns:cx7="http://schemas.microsoft.com/office/drawing/2016/5/13/chartex" xmlns:cx8="http://schemas.microsoft.com/office/drawing/2016/5/14/chartex" xmlns:mc="http://schemas.openxmlformats.org/markup-compatibility/2006" xmlns:aink="http://schemas.microsoft.com/office/drawing/2016/ink" xmlns:am3d="http://schemas.microsoft.com/office/drawing/2017/model3d" xmlns:o="urn:schemas-microsoft-com:office:office" xmlns:oel="http://schemas.microsoft.com/office/2019/extlst" xmlns:r="http://schemas.openxmlformats.org/officeDocument/2006/relationships" xmlns:m="http://schemas.openxmlformats.org/officeDocument/2006/math" xmlns:v="urn:schemas-microsoft-com:vml" xmlns:wp14="http://schemas.microsoft.com/office/word/2010/wordprocessingDrawing" xmlns:wp="http://schemas.openxmlformats.org/drawingml/2006/wordprocessingDrawing" xmlns:w10="urn:schemas-microsoft-com:office:word" xmlns:w="http://schemas.openxmlformats.org/wordprocessingml/2006/main" xmlns:w14="http://schemas.microsoft.com/office/word/2010/wordml" xmlns:w15="http://schemas.microsoft.com/office/word/2012/wordml" xmlns:w16cex="http://schemas.microsoft.com/office/word/2018/wordml/cex" xmlns:w16cid="http://schemas.microsoft.com/office/word/2016/wordml/cid" xmlns:w16="http://schemas.microsoft.com/office/word/2018/wordml" xmlns:w16sdtdh="http://schemas.microsoft.com/office/word/2020/wordml/sdtdatahash" xmlns:w16se="http://schemas.microsoft.com/office/word/2015/wordml/symex" xmlns:wpg="http://schemas.microsoft.com/office/word/2010/wordprocessingGroup" xmlns:wpi="http://schemas.microsoft.com/office/word/2010/wordprocessingInk" xmlns:wne="http://schemas.microsoft.com/office/word/2006/wordml" xmlns:wps="http://schemas.microsoft.com/office/word/2010/wordprocessingShape" mc:Ignorable="w14 w15 w16se w16cid w16 w16cex w16sdtdh wp14">
+<w:document xmlns:wpc="http://schemas.microsoft.com/office/word/2010/wordprocessingCanvas" xmlns:cx="http://schemas.microsoft.com/office/drawing/2014/chartex" xmlns:cx1="http://schemas.microsoft.com/office/drawing/2015/9/8/chartex" xmlns:cx2="http://schemas.microsoft.com/office/drawing/2015/10/21/chartex" xmlns:cx3="http://schemas.microsoft.com/office/drawing/2016/5/9/chartex" xmlns:cx4="http://schemas.microsoft.com/office/drawing/2016/5/10/chartex" xmlns:cx5="http://schemas.microsoft.com/office/drawing/2016/5/11/chartex" xmlns:cx6="http://schemas.microsoft.com/office/drawing/2016/5/12/chartex" xmlns:cx7="http://schemas.microsoft.com/office/drawing/2016/5/13/chartex" xmlns:cx8="http://schemas.microsoft.com/office/drawing/2016/5/14/chartex" xmlns:mc="http://schemas.openxmlformats.org/markup-compatibility/2006" xmlns:aink="http://schemas.microsoft.com/office/drawing/2016/ink" xmlns:am3d="http://schemas.microsoft.com/office/drawing/2017/model3d" xmlns:o="urn:schemas-microsoft-com:office:office" xmlns:oel="http://schemas.microsoft.com/office/2019/extlst" xmlns:r="http://schemas.openxmlformats.org/officeDocument/2006/relationships" xmlns:m="http://schemas.openxmlformats.org/officeDocument/2006/math" xmlns:v="urn:schemas-microsoft-com:vml" xmlns:wp14="http://schemas.microsoft.com/office/word/2010/wordprocessingDrawing" xmlns:wp="http://schemas.openxmlformats.org/drawingml/2006/wordprocessingDrawing" xmlns:w10="urn:schemas-microsoft-com:office:word" xmlns:w="http://schemas.openxmlformats.org/wordprocessingml/2006/main" xmlns:w14="http://schemas.microsoft.com/office/word/2010/wordml" xmlns:w15="http://schemas.microsoft.com/office/word/2012/wordml" xmlns:w16cex="http://schemas.microsoft.com/office/word/2018/wordml/cex" xmlns:w16cid="http://schemas.microsoft.com/office/word/2016/wordml/cid" xmlns:w16="http://schemas.microsoft.com/office/word/2018/wordml" xmlns:w16du="http://schemas.microsoft.com/office/word/2023/wordml/word16du" xmlns:w16sdtdh="http://schemas.microsoft.com/office/word/2020/wordml/sdtdatahash" xmlns:w16sdtfl="http://schemas.microsoft.com/office/word/2024/wordml/sdtformatlock" xmlns:w16se="http://schemas.microsoft.com/office/word/2015/wordml/symex" xmlns:wpg="http://schemas.microsoft.com/office/word/2010/wordprocessingGroup" xmlns:wpi="http://schemas.microsoft.com/office/word/2010/wordprocessingInk" xmlns:wne="http://schemas.microsoft.com/office/word/2006/wordml" xmlns:wps="http://schemas.microsoft.com/office/word/2010/wordprocessingShape" mc:Ignorable="w14 w15 w16se w16cid w16 w16cex w16sdtdh w16sdtfl w16du wp14">
   <w:body>
     <w:p>
       <w:pPr>
@@ -17,6 +17,58 @@
         <w:pStyle w:val="Heading1"/>
       </w:pPr>
       <w:r>
+        <w:t xml:space="preserve">Default Settings at </w:t>
+      </w:r>
+      <w:r>
+        <w:t>Plugin Activation Time</w:t>
+      </w:r>
+    </w:p>
+    <w:p>
+      <w:r>
+        <w:t>#) The following function is run at plugin activation</w:t>
+      </w:r>
+    </w:p>
+    <w:p>
+      <w:proofErr w:type="gramStart"/>
+      <w:r>
+        <w:t>Main::</w:t>
+      </w:r>
+      <w:proofErr w:type="spellStart"/>
+      <w:proofErr w:type="gramEnd"/>
+      <w:r>
+        <w:t>single_activate</w:t>
+      </w:r>
+      <w:proofErr w:type="spellEnd"/>
+      <w:r>
+        <w:t>()</w:t>
+      </w:r>
+    </w:p>
+    <w:p>
+      <w:r>
+        <w:t>The following function can be used to set the default settings values:</w:t>
+      </w:r>
+    </w:p>
+    <w:p>
+      <w:proofErr w:type="gramStart"/>
+      <w:r>
+        <w:t>Main::</w:t>
+      </w:r>
+      <w:proofErr w:type="spellStart"/>
+      <w:proofErr w:type="gramEnd"/>
+      <w:r>
+        <w:t>get_defaults</w:t>
+      </w:r>
+      <w:proofErr w:type="spellEnd"/>
+      <w:r>
+        <w:t>()</w:t>
+      </w:r>
+    </w:p>
+    <w:p/>
+    <w:p>
+      <w:pPr>
+        <w:pStyle w:val="Heading1"/>
+      </w:pPr>
+      <w:r>
         <w:t>PayPal API Code Related</w:t>
       </w:r>
     </w:p>
@@ -40,7 +92,15 @@
     </w:p>
     <w:p>
       <w:r>
-        <w:t>WPEC Main -&gt; public/includes/class-shortcodes.php/generate_pp_express_checkout_button()</w:t>
+        <w:t>WPEC Main -&gt; public/includes/class-shortcodes.php/generate_pp_express_checkout_</w:t>
+      </w:r>
+      <w:proofErr w:type="gramStart"/>
+      <w:r>
+        <w:t>button(</w:t>
+      </w:r>
+      <w:proofErr w:type="gramEnd"/>
+      <w:r>
+        <w:t>)</w:t>
       </w:r>
     </w:p>
     <w:p/>
@@ -62,7 +122,15 @@
       </w:r>
       <w:proofErr w:type="spellEnd"/>
       <w:r>
-        <w:t>" action. It then takes the data from the request and adds to the database to  populate the orders menu.</w:t>
+        <w:t xml:space="preserve">" action. It then takes the data from the request and adds to the database </w:t>
+      </w:r>
+      <w:proofErr w:type="gramStart"/>
+      <w:r>
+        <w:t>to  populate</w:t>
+      </w:r>
+      <w:proofErr w:type="gramEnd"/>
+      <w:r>
+        <w:t xml:space="preserve"> the orders menu.</w:t>
       </w:r>
     </w:p>
     <w:p/>
@@ -80,11 +148,19 @@
       </w:r>
       <w:proofErr w:type="spellStart"/>
       <w:r>
-        <w:t>get_plan_id</w:t>
-      </w:r>
-      <w:proofErr w:type="spellEnd"/>
-      <w:r>
-        <w:t>() (the "</w:t>
+        <w:t>get_plan_</w:t>
+      </w:r>
+      <w:proofErr w:type="gramStart"/>
+      <w:r>
+        <w:t>id</w:t>
+      </w:r>
+      <w:proofErr w:type="spellEnd"/>
+      <w:r>
+        <w:t>(</w:t>
+      </w:r>
+      <w:proofErr w:type="gramEnd"/>
+      <w:r>
+        <w:t>) (the "</w:t>
       </w:r>
       <w:proofErr w:type="spellStart"/>
       <w:r>
@@ -129,11 +205,19 @@
       </w:r>
       <w:proofErr w:type="spellStart"/>
       <w:r>
-        <w:t>handle_webhook</w:t>
-      </w:r>
-      <w:proofErr w:type="spellEnd"/>
-      <w:r>
-        <w:t>()</w:t>
+        <w:t>handle_</w:t>
+      </w:r>
+      <w:proofErr w:type="gramStart"/>
+      <w:r>
+        <w:t>webhook</w:t>
+      </w:r>
+      <w:proofErr w:type="spellEnd"/>
+      <w:r>
+        <w:t>(</w:t>
+      </w:r>
+      <w:proofErr w:type="gramEnd"/>
+      <w:r>
+        <w:t>)</w:t>
       </w:r>
     </w:p>
     <w:p/>
@@ -149,11 +233,19 @@
       </w:r>
       <w:proofErr w:type="spellStart"/>
       <w:r>
-        <w:t>add_event</w:t>
-      </w:r>
-      <w:proofErr w:type="spellEnd"/>
-      <w:r>
-        <w:t>() function and '</w:t>
+        <w:t>add_</w:t>
+      </w:r>
+      <w:proofErr w:type="gramStart"/>
+      <w:r>
+        <w:t>event</w:t>
+      </w:r>
+      <w:proofErr w:type="spellEnd"/>
+      <w:r>
+        <w:t>(</w:t>
+      </w:r>
+      <w:proofErr w:type="gramEnd"/>
+      <w:r>
+        <w:t>) function and '</w:t>
       </w:r>
       <w:proofErr w:type="spellStart"/>
       <w:r>
@@ -192,11 +284,19 @@
       </w:r>
       <w:proofErr w:type="spellStart"/>
       <w:r>
-        <w:t>add_subscription</w:t>
-      </w:r>
-      <w:proofErr w:type="spellEnd"/>
-      <w:r>
-        <w:t>()</w:t>
+        <w:t>add_</w:t>
+      </w:r>
+      <w:proofErr w:type="gramStart"/>
+      <w:r>
+        <w:t>subscription</w:t>
+      </w:r>
+      <w:proofErr w:type="spellEnd"/>
+      <w:r>
+        <w:t>(</w:t>
+      </w:r>
+      <w:proofErr w:type="gramEnd"/>
+      <w:r>
+        <w:t>)</w:t>
       </w:r>
     </w:p>
     <w:p/>
@@ -216,14 +316,15 @@
     <w:p/>
     <w:p>
       <w:r>
-        <w:lastRenderedPageBreak/>
         <w:t>When the transaction completes on the popup: JS code -&gt; "</w:t>
       </w:r>
       <w:proofErr w:type="spellStart"/>
+      <w:proofErr w:type="gramStart"/>
       <w:r>
         <w:t>handler.buttonArgs.onApprove</w:t>
       </w:r>
       <w:proofErr w:type="spellEnd"/>
+      <w:proofErr w:type="gramEnd"/>
       <w:r>
         <w:t>"</w:t>
       </w:r>
@@ -250,11 +351,19 @@
       </w:r>
       <w:proofErr w:type="spellStart"/>
       <w:r>
-        <w:t>add_subscription</w:t>
-      </w:r>
-      <w:proofErr w:type="spellEnd"/>
-      <w:r>
-        <w:t>( $order, $payment, $data )</w:t>
+        <w:t>add_</w:t>
+      </w:r>
+      <w:proofErr w:type="gramStart"/>
+      <w:r>
+        <w:t>subscription</w:t>
+      </w:r>
+      <w:proofErr w:type="spellEnd"/>
+      <w:r>
+        <w:t>( $</w:t>
+      </w:r>
+      <w:proofErr w:type="gramEnd"/>
+      <w:r>
+        <w:t>order, $payment, $data )</w:t>
       </w:r>
     </w:p>
     <w:p>
@@ -428,6 +537,7 @@
         </w:rPr>
         <w:t xml:space="preserve"> </w:t>
       </w:r>
+      <w:proofErr w:type="gramStart"/>
       <w:r>
         <w:rPr>
           <w:rFonts w:ascii="Consolas" w:eastAsia="Times New Roman" w:hAnsi="Consolas" w:cs="Times New Roman"/>
@@ -462,7 +572,20 @@
           <w:lang w:eastAsia="en-AU"/>
           <w14:ligatures w14:val="none"/>
         </w:rPr>
-        <w:t>'/v2/checkout/orders'</w:t>
+        <w:t>'</w:t>
+      </w:r>
+      <w:proofErr w:type="gramEnd"/>
+      <w:r>
+        <w:rPr>
+          <w:rFonts w:ascii="Consolas" w:eastAsia="Times New Roman" w:hAnsi="Consolas" w:cs="Times New Roman"/>
+          <w:color w:val="CE9178"/>
+          <w:kern w:val="0"/>
+          <w:sz w:val="23"/>
+          <w:szCs w:val="23"/>
+          <w:lang w:eastAsia="en-AU"/>
+          <w14:ligatures w14:val="none"/>
+        </w:rPr>
+        <w:t>/v2/checkout/orders'</w:t>
       </w:r>
       <w:r>
         <w:rPr>
@@ -598,7 +721,20 @@
           <w:lang w:eastAsia="en-AU"/>
           <w14:ligatures w14:val="none"/>
         </w:rPr>
-        <w:t>order_data</w:t>
+        <w:t>order_</w:t>
+      </w:r>
+      <w:proofErr w:type="gramStart"/>
+      <w:r>
+        <w:rPr>
+          <w:rFonts w:ascii="Consolas" w:eastAsia="Times New Roman" w:hAnsi="Consolas" w:cs="Times New Roman"/>
+          <w:color w:val="9CDCFE"/>
+          <w:kern w:val="0"/>
+          <w:sz w:val="23"/>
+          <w:szCs w:val="23"/>
+          <w:lang w:eastAsia="en-AU"/>
+          <w14:ligatures w14:val="none"/>
+        </w:rPr>
+        <w:t>data</w:t>
       </w:r>
       <w:proofErr w:type="spellEnd"/>
       <w:r>
@@ -613,6 +749,7 @@
         </w:rPr>
         <w:t>;</w:t>
       </w:r>
+      <w:proofErr w:type="gramEnd"/>
     </w:p>
     <w:p>
       <w:pPr>
@@ -718,6 +855,7 @@
         </w:rPr>
         <w:t xml:space="preserve"> = </w:t>
       </w:r>
+      <w:proofErr w:type="gramStart"/>
       <w:r>
         <w:rPr>
           <w:rFonts w:ascii="Consolas" w:eastAsia="Times New Roman" w:hAnsi="Consolas" w:cs="Times New Roman"/>
@@ -742,6 +880,7 @@
         </w:rPr>
         <w:t>::</w:t>
       </w:r>
+      <w:proofErr w:type="gramEnd"/>
       <w:r>
         <w:rPr>
           <w:rFonts w:ascii="Consolas" w:eastAsia="Times New Roman" w:hAnsi="Consolas" w:cs="Times New Roman"/>
@@ -877,6 +1016,7 @@
         </w:rPr>
         <w:t>$request</w:t>
       </w:r>
+      <w:proofErr w:type="gramStart"/>
       <w:r>
         <w:rPr>
           <w:rFonts w:ascii="Consolas" w:eastAsia="Times New Roman" w:hAnsi="Consolas" w:cs="Times New Roman"/>
@@ -889,6 +1029,7 @@
         </w:rPr>
         <w:t>);</w:t>
       </w:r>
+      <w:proofErr w:type="gramEnd"/>
     </w:p>
     <w:p/>
     <w:p>
@@ -905,6 +1046,7 @@
         <w:t>PayPalCheckoutSdk</w:t>
       </w:r>
       <w:proofErr w:type="spellEnd"/>
+      <w:proofErr w:type="gramStart"/>
       <w:r>
         <w:t>\Orders\</w:t>
       </w:r>
@@ -916,18 +1058,24 @@
       <w:r>
         <w:t>;</w:t>
       </w:r>
+      <w:proofErr w:type="gramEnd"/>
     </w:p>
     <w:p>
       <w:r>
         <w:t xml:space="preserve">// $request = new </w:t>
       </w:r>
       <w:proofErr w:type="spellStart"/>
+      <w:proofErr w:type="gramStart"/>
       <w:r>
         <w:t>OrdersCreateRequest</w:t>
       </w:r>
       <w:proofErr w:type="spellEnd"/>
       <w:r>
-        <w:t>();</w:t>
+        <w:t>(</w:t>
+      </w:r>
+      <w:proofErr w:type="gramEnd"/>
+      <w:r>
+        <w:t>);</w:t>
       </w:r>
     </w:p>
     <w:p>
@@ -936,12 +1084,17 @@
       </w:r>
       <w:proofErr w:type="spellStart"/>
       <w:r>
-        <w:t>order_data</w:t>
+        <w:t>order_</w:t>
+      </w:r>
+      <w:proofErr w:type="gramStart"/>
+      <w:r>
+        <w:t>data</w:t>
       </w:r>
       <w:proofErr w:type="spellEnd"/>
       <w:r>
         <w:t>;</w:t>
       </w:r>
+      <w:proofErr w:type="gramEnd"/>
     </w:p>
     <w:p/>
     <w:sectPr>
@@ -955,7 +1108,7 @@
 </file>
 
 <file path=word/styles.xml><?xml version="1.0" encoding="utf-8"?>
-<w:styles xmlns:mc="http://schemas.openxmlformats.org/markup-compatibility/2006" xmlns:r="http://schemas.openxmlformats.org/officeDocument/2006/relationships" xmlns:w="http://schemas.openxmlformats.org/wordprocessingml/2006/main" xmlns:w14="http://schemas.microsoft.com/office/word/2010/wordml" xmlns:w15="http://schemas.microsoft.com/office/word/2012/wordml" xmlns:w16cex="http://schemas.microsoft.com/office/word/2018/wordml/cex" xmlns:w16cid="http://schemas.microsoft.com/office/word/2016/wordml/cid" xmlns:w16="http://schemas.microsoft.com/office/word/2018/wordml" xmlns:w16sdtdh="http://schemas.microsoft.com/office/word/2020/wordml/sdtdatahash" xmlns:w16se="http://schemas.microsoft.com/office/word/2015/wordml/symex" mc:Ignorable="w14 w15 w16se w16cid w16 w16cex w16sdtdh">
+<w:styles xmlns:mc="http://schemas.openxmlformats.org/markup-compatibility/2006" xmlns:r="http://schemas.openxmlformats.org/officeDocument/2006/relationships" xmlns:w="http://schemas.openxmlformats.org/wordprocessingml/2006/main" xmlns:w14="http://schemas.microsoft.com/office/word/2010/wordml" xmlns:w15="http://schemas.microsoft.com/office/word/2012/wordml" xmlns:w16cex="http://schemas.microsoft.com/office/word/2018/wordml/cex" xmlns:w16cid="http://schemas.microsoft.com/office/word/2016/wordml/cid" xmlns:w16="http://schemas.microsoft.com/office/word/2018/wordml" xmlns:w16du="http://schemas.microsoft.com/office/word/2023/wordml/word16du" xmlns:w16sdtdh="http://schemas.microsoft.com/office/word/2020/wordml/sdtdatahash" xmlns:w16sdtfl="http://schemas.microsoft.com/office/word/2024/wordml/sdtformatlock" xmlns:w16se="http://schemas.microsoft.com/office/word/2015/wordml/symex" mc:Ignorable="w14 w15 w16se w16cid w16 w16cex w16sdtdh w16sdtfl w16du">
   <w:docDefaults>
     <w:rPrDefault>
       <w:rPr>
@@ -1401,7 +1554,6 @@
   <w:style w:type="character" w:default="1" w:styleId="DefaultParagraphFont">
     <w:name w:val="Default Paragraph Font"/>
     <w:uiPriority w:val="1"/>
-    <w:semiHidden/>
     <w:unhideWhenUsed/>
   </w:style>
   <w:style w:type="table" w:default="1" w:styleId="TableNormal">

</xml_diff>